<commit_message>
Make corrections according to the evaluation criteria
</commit_message>
<xml_diff>
--- a/documents/Отчёт по ролям.docx
+++ b/documents/Отчёт по ролям.docx
@@ -3241,15 +3241,7 @@
                 <w:sz w:val="28"/>
                 <w:szCs w:val="28"/>
               </w:rPr>
-              <w:t xml:space="preserve">Страницы </w:t>
-            </w:r>
-            <w:r>
-              <w:rPr>
-                <w:rFonts w:ascii="Times New Roman" w:hAnsi="Times New Roman" w:cs="Times New Roman"/>
-                <w:sz w:val="28"/>
-                <w:szCs w:val="28"/>
-              </w:rPr>
-              <w:t>авторизованного пользователя</w:t>
+              <w:t>Страницы авторизованного пользователя</w:t>
             </w:r>
           </w:p>
         </w:tc>
@@ -3321,15 +3313,7 @@
                 <w:sz w:val="28"/>
                 <w:szCs w:val="28"/>
               </w:rPr>
-              <w:t xml:space="preserve">Страницы </w:t>
-            </w:r>
-            <w:r>
-              <w:rPr>
-                <w:rFonts w:ascii="Times New Roman" w:hAnsi="Times New Roman" w:cs="Times New Roman"/>
-                <w:sz w:val="28"/>
-                <w:szCs w:val="28"/>
-              </w:rPr>
-              <w:t>администратора</w:t>
+              <w:t>Страницы администратора</w:t>
             </w:r>
           </w:p>
         </w:tc>
@@ -3464,24 +3448,32 @@
                 <w:rFonts w:ascii="Times New Roman" w:hAnsi="Times New Roman" w:cs="Times New Roman"/>
                 <w:sz w:val="28"/>
                 <w:szCs w:val="28"/>
+              </w:rPr>
+            </w:pPr>
+            <w:r>
+              <w:rPr>
+                <w:rFonts w:ascii="Times New Roman" w:hAnsi="Times New Roman" w:cs="Times New Roman"/>
+                <w:sz w:val="28"/>
+                <w:szCs w:val="28"/>
+              </w:rPr>
+              <w:t>Реализация</w:t>
+            </w:r>
+            <w:r>
+              <w:rPr>
+                <w:rFonts w:ascii="Times New Roman" w:hAnsi="Times New Roman" w:cs="Times New Roman"/>
+                <w:sz w:val="28"/>
+                <w:szCs w:val="28"/>
+              </w:rPr>
+              <w:t xml:space="preserve"> </w:t>
+            </w:r>
+            <w:r>
+              <w:rPr>
+                <w:rFonts w:ascii="Times New Roman" w:hAnsi="Times New Roman" w:cs="Times New Roman"/>
+                <w:sz w:val="28"/>
+                <w:szCs w:val="28"/>
                 <w:lang w:val="en-US"/>
               </w:rPr>
-            </w:pPr>
-            <w:r>
-              <w:rPr>
-                <w:rFonts w:ascii="Times New Roman" w:hAnsi="Times New Roman" w:cs="Times New Roman"/>
-                <w:sz w:val="28"/>
-                <w:szCs w:val="28"/>
-              </w:rPr>
-              <w:t>Реализация</w:t>
-            </w:r>
-            <w:r>
-              <w:rPr>
-                <w:rFonts w:ascii="Times New Roman" w:hAnsi="Times New Roman" w:cs="Times New Roman"/>
-                <w:sz w:val="28"/>
-                <w:szCs w:val="28"/>
-              </w:rPr>
-              <w:t xml:space="preserve"> </w:t>
+              <w:t>back</w:t>
             </w:r>
             <w:r>
               <w:rPr>
@@ -3490,7 +3482,15 @@
                 <w:szCs w:val="28"/>
                 <w:lang w:val="en-US"/>
               </w:rPr>
-              <w:t>back-end</w:t>
+              <w:t>end</w:t>
+            </w:r>
+            <w:r>
+              <w:rPr>
+                <w:rFonts w:ascii="Times New Roman" w:hAnsi="Times New Roman" w:cs="Times New Roman"/>
+                <w:sz w:val="28"/>
+                <w:szCs w:val="28"/>
+              </w:rPr>
+              <w:t>-части приложения</w:t>
             </w:r>
           </w:p>
         </w:tc>
@@ -3512,7 +3512,17 @@
                 <w:sz w:val="28"/>
                 <w:szCs w:val="28"/>
               </w:rPr>
-              <w:t>Создать структуру проекта</w:t>
+              <w:t>Создание структуры</w:t>
+            </w:r>
+            <w:bookmarkStart w:id="0" w:name="_GoBack"/>
+            <w:bookmarkEnd w:id="0"/>
+            <w:r>
+              <w:rPr>
+                <w:rFonts w:ascii="Times New Roman" w:hAnsi="Times New Roman" w:cs="Times New Roman"/>
+                <w:sz w:val="28"/>
+                <w:szCs w:val="28"/>
+              </w:rPr>
+              <w:t xml:space="preserve"> проекта</w:t>
             </w:r>
           </w:p>
         </w:tc>
@@ -4988,7 +4998,15 @@
                 <w:szCs w:val="28"/>
               </w:rPr>
               <w:lastRenderedPageBreak/>
-              <w:t>Развёртывание приложения</w:t>
+              <w:t>Разве</w:t>
+            </w:r>
+            <w:r>
+              <w:rPr>
+                <w:rFonts w:ascii="Times New Roman" w:hAnsi="Times New Roman" w:cs="Times New Roman"/>
+                <w:sz w:val="28"/>
+                <w:szCs w:val="28"/>
+              </w:rPr>
+              <w:t>ртывание приложения</w:t>
             </w:r>
           </w:p>
         </w:tc>
@@ -5011,7 +5029,7 @@
                 <w:sz w:val="28"/>
                 <w:szCs w:val="28"/>
               </w:rPr>
-              <w:t xml:space="preserve">Развернуть </w:t>
+              <w:t xml:space="preserve">Развертывание </w:t>
             </w:r>
             <w:r>
               <w:rPr>
@@ -5020,7 +5038,16 @@
                 <w:szCs w:val="28"/>
                 <w:lang w:val="en-US"/>
               </w:rPr>
-              <w:t>front-end</w:t>
+              <w:t>front</w:t>
+            </w:r>
+            <w:r>
+              <w:rPr>
+                <w:rFonts w:ascii="Times New Roman" w:hAnsi="Times New Roman" w:cs="Times New Roman"/>
+                <w:sz w:val="28"/>
+                <w:szCs w:val="28"/>
+                <w:lang w:val="en-US"/>
+              </w:rPr>
+              <w:t>end</w:t>
             </w:r>
           </w:p>
         </w:tc>
@@ -5134,7 +5161,7 @@
                 <w:sz w:val="28"/>
                 <w:szCs w:val="28"/>
               </w:rPr>
-              <w:t xml:space="preserve">Развернуть </w:t>
+              <w:t xml:space="preserve">Развертывание </w:t>
             </w:r>
             <w:r>
               <w:rPr>
@@ -5229,7 +5256,23 @@
                 <w:sz w:val="28"/>
                 <w:szCs w:val="28"/>
               </w:rPr>
-              <w:t>Развернуть базу данных</w:t>
+              <w:t xml:space="preserve">Развертывание </w:t>
+            </w:r>
+            <w:r>
+              <w:rPr>
+                <w:rFonts w:ascii="Times New Roman" w:hAnsi="Times New Roman" w:cs="Times New Roman"/>
+                <w:sz w:val="28"/>
+                <w:szCs w:val="28"/>
+              </w:rPr>
+              <w:t>базы</w:t>
+            </w:r>
+            <w:r>
+              <w:rPr>
+                <w:rFonts w:ascii="Times New Roman" w:hAnsi="Times New Roman" w:cs="Times New Roman"/>
+                <w:sz w:val="28"/>
+                <w:szCs w:val="28"/>
+              </w:rPr>
+              <w:t xml:space="preserve"> данных</w:t>
             </w:r>
           </w:p>
         </w:tc>
@@ -5456,13 +5499,149 @@
                 <w:szCs w:val="28"/>
               </w:rPr>
             </w:pPr>
-            <w:r>
-              <w:rPr>
-                <w:rFonts w:ascii="Times New Roman" w:hAnsi="Times New Roman" w:cs="Times New Roman"/>
-                <w:sz w:val="28"/>
-                <w:szCs w:val="28"/>
-              </w:rPr>
-              <w:t>Кандауров Игнатий</w:t>
+            <w:proofErr w:type="spellStart"/>
+            <w:r>
+              <w:rPr>
+                <w:rFonts w:ascii="Times New Roman" w:hAnsi="Times New Roman" w:cs="Times New Roman"/>
+                <w:sz w:val="28"/>
+                <w:szCs w:val="28"/>
+              </w:rPr>
+              <w:t>Кандауров</w:t>
+            </w:r>
+            <w:proofErr w:type="spellEnd"/>
+            <w:r>
+              <w:rPr>
+                <w:rFonts w:ascii="Times New Roman" w:hAnsi="Times New Roman" w:cs="Times New Roman"/>
+                <w:sz w:val="28"/>
+                <w:szCs w:val="28"/>
+              </w:rPr>
+              <w:t xml:space="preserve"> Игнатий</w:t>
+            </w:r>
+          </w:p>
+        </w:tc>
+      </w:tr>
+      <w:tr>
+        <w:trPr>
+          <w:trHeight w:val="216"/>
+        </w:trPr>
+        <w:tc>
+          <w:tcPr>
+            <w:tcW w:w="2122" w:type="dxa"/>
+          </w:tcPr>
+          <w:p>
+            <w:pPr>
+              <w:rPr>
+                <w:rFonts w:ascii="Times New Roman" w:hAnsi="Times New Roman" w:cs="Times New Roman"/>
+                <w:sz w:val="28"/>
+                <w:szCs w:val="28"/>
+                <w:lang w:val="en-US"/>
+              </w:rPr>
+            </w:pPr>
+            <w:r>
+              <w:rPr>
+                <w:rFonts w:ascii="Times New Roman" w:hAnsi="Times New Roman" w:cs="Times New Roman"/>
+                <w:sz w:val="28"/>
+                <w:szCs w:val="28"/>
+              </w:rPr>
+              <w:t xml:space="preserve">Добавление </w:t>
+            </w:r>
+            <w:r>
+              <w:rPr>
+                <w:rFonts w:ascii="Times New Roman" w:hAnsi="Times New Roman" w:cs="Times New Roman"/>
+                <w:sz w:val="28"/>
+                <w:szCs w:val="28"/>
+                <w:lang w:val="en-US"/>
+              </w:rPr>
+              <w:t xml:space="preserve">remote </w:t>
+            </w:r>
+            <w:proofErr w:type="spellStart"/>
+            <w:r>
+              <w:rPr>
+                <w:rFonts w:ascii="Times New Roman" w:hAnsi="Times New Roman" w:cs="Times New Roman"/>
+                <w:sz w:val="28"/>
+                <w:szCs w:val="28"/>
+                <w:lang w:val="en-US"/>
+              </w:rPr>
+              <w:t>config</w:t>
+            </w:r>
+            <w:proofErr w:type="spellEnd"/>
+          </w:p>
+        </w:tc>
+        <w:tc>
+          <w:tcPr>
+            <w:tcW w:w="2126" w:type="dxa"/>
+          </w:tcPr>
+          <w:p>
+            <w:pPr>
+              <w:rPr>
+                <w:rFonts w:ascii="Times New Roman" w:hAnsi="Times New Roman" w:cs="Times New Roman"/>
+                <w:sz w:val="28"/>
+                <w:szCs w:val="28"/>
+              </w:rPr>
+            </w:pPr>
+          </w:p>
+        </w:tc>
+        <w:tc>
+          <w:tcPr>
+            <w:tcW w:w="2551" w:type="dxa"/>
+          </w:tcPr>
+          <w:p>
+            <w:pPr>
+              <w:rPr>
+                <w:rFonts w:ascii="Times New Roman" w:hAnsi="Times New Roman" w:cs="Times New Roman"/>
+                <w:sz w:val="28"/>
+                <w:szCs w:val="28"/>
+              </w:rPr>
+            </w:pPr>
+            <w:proofErr w:type="spellStart"/>
+            <w:r>
+              <w:rPr>
+                <w:rFonts w:ascii="Times New Roman" w:hAnsi="Times New Roman" w:cs="Times New Roman"/>
+                <w:sz w:val="28"/>
+                <w:szCs w:val="28"/>
+              </w:rPr>
+              <w:t>Кандауров</w:t>
+            </w:r>
+            <w:proofErr w:type="spellEnd"/>
+            <w:r>
+              <w:rPr>
+                <w:rFonts w:ascii="Times New Roman" w:hAnsi="Times New Roman" w:cs="Times New Roman"/>
+                <w:sz w:val="28"/>
+                <w:szCs w:val="28"/>
+              </w:rPr>
+              <w:t xml:space="preserve"> Игнатий</w:t>
+            </w:r>
+          </w:p>
+        </w:tc>
+        <w:tc>
+          <w:tcPr>
+            <w:tcW w:w="2546" w:type="dxa"/>
+          </w:tcPr>
+          <w:p>
+            <w:pPr>
+              <w:rPr>
+                <w:rFonts w:ascii="Times New Roman" w:hAnsi="Times New Roman" w:cs="Times New Roman"/>
+                <w:sz w:val="28"/>
+                <w:szCs w:val="28"/>
+              </w:rPr>
+            </w:pPr>
+            <w:proofErr w:type="spellStart"/>
+            <w:r>
+              <w:rPr>
+                <w:rFonts w:ascii="Times New Roman" w:hAnsi="Times New Roman" w:cs="Times New Roman"/>
+                <w:sz w:val="28"/>
+                <w:szCs w:val="28"/>
+              </w:rPr>
+              <w:t>Кандауров</w:t>
+            </w:r>
+            <w:proofErr w:type="spellEnd"/>
+            <w:r>
+              <w:rPr>
+                <w:rFonts w:ascii="Times New Roman" w:hAnsi="Times New Roman" w:cs="Times New Roman"/>
+                <w:sz w:val="28"/>
+                <w:szCs w:val="28"/>
+              </w:rPr>
+              <w:t xml:space="preserve"> Игнатий</w:t>
             </w:r>
           </w:p>
         </w:tc>
@@ -6308,8 +6487,6 @@
               </w:rPr>
               <w:t>Корнилов Илья</w:t>
             </w:r>
-            <w:bookmarkStart w:id="0" w:name="_GoBack"/>
-            <w:bookmarkEnd w:id="0"/>
           </w:p>
         </w:tc>
       </w:tr>

</xml_diff>